<commit_message>
Minor Change: Added Link
</commit_message>
<xml_diff>
--- a/Accessing Hive Database using Scala.docx
+++ b/Accessing Hive Database using Scala.docx
@@ -60,6 +60,23 @@
         </w:rPr>
         <w:t>Project Link:</w:t>
       </w:r>
+      <w:r>
+        <w:rPr>
+          <w:rFonts w:ascii="Times New Roman" w:hAnsi="Times New Roman" w:cs="Times New Roman"/>
+          <w:sz w:val="32"/>
+          <w:szCs w:val="32"/>
+          <w:u w:val="single"/>
+        </w:rPr>
+        <w:t xml:space="preserve"> </w:t>
+      </w:r>
+      <w:hyperlink r:id="rId4" w:history="1">
+        <w:r>
+          <w:rPr>
+            <w:rStyle w:val="Hyperlink"/>
+          </w:rPr>
+          <w:t>https://github.com/SanjayDutta/Read-HiveDB-Using-Scala</w:t>
+        </w:r>
+      </w:hyperlink>
     </w:p>
     <w:p>
       <w:pPr>
@@ -860,6 +877,18 @@
     <w:semiHidden/>
     <w:unhideWhenUsed/>
   </w:style>
+  <w:style w:type="character" w:styleId="Hyperlink">
+    <w:name w:val="Hyperlink"/>
+    <w:basedOn w:val="DefaultParagraphFont"/>
+    <w:uiPriority w:val="99"/>
+    <w:semiHidden/>
+    <w:unhideWhenUsed/>
+    <w:rsid w:val="002F65E0"/>
+    <w:rPr>
+      <w:color w:val="0000FF"/>
+      <w:u w:val="single"/>
+    </w:rPr>
+  </w:style>
 </w:styles>
 </file>
 

</xml_diff>